<commit_message>
restructuring files for presentation purpose
</commit_message>
<xml_diff>
--- a/T15_W20_COMP3078_Project_Closure_Report.docx
+++ b/T15_W20_COMP3078_Project_Closure_Report.docx
@@ -543,11 +543,7 @@
       </w:tr>
     </w:tbl>
     <w:p/>
-    <w:p>
-      <w:pPr>
-        <w:spacing w:before="0" w:after="0"/>
-      </w:pPr>
-    </w:p>
+    <w:p/>
     <w:tbl>
       <w:tblPr>
         <w:tblW w:w="0" w:type="auto"/>
@@ -563,8 +559,8 @@
       </w:tblPr>
       <w:tblGrid>
         <w:gridCol w:w="3186"/>
-        <w:gridCol w:w="2221"/>
-        <w:gridCol w:w="4519"/>
+        <w:gridCol w:w="2225"/>
+        <w:gridCol w:w="4515"/>
       </w:tblGrid>
       <w:tr>
         <w:trPr>
@@ -710,16 +706,8 @@
         </w:tc>
       </w:tr>
     </w:tbl>
-    <w:p>
-      <w:pPr>
-        <w:spacing w:before="0" w:after="0"/>
-      </w:pPr>
-    </w:p>
-    <w:p>
-      <w:pPr>
-        <w:spacing w:before="0" w:after="0"/>
-      </w:pPr>
-    </w:p>
+    <w:p/>
+    <w:p/>
     <w:tbl>
       <w:tblPr>
         <w:tblW w:w="10188" w:type="dxa"/>
@@ -1293,7 +1281,11 @@
             </w:tcBorders>
             <w:shd w:val="clear" w:color="auto" w:fill="auto"/>
           </w:tcPr>
-          <w:p/>
+          <w:p>
+            <w:r>
+              <w:t>/Archive Documents/T15_ProjectVision</w:t>
+            </w:r>
+          </w:p>
         </w:tc>
         <w:tc>
           <w:tcPr>
@@ -1332,10 +1324,7 @@
           </w:tcPr>
           <w:p>
             <w:r>
-              <w:t xml:space="preserve">Project </w:t>
-            </w:r>
-            <w:r>
-              <w:t>Charter</w:t>
+              <w:t>Project Charter</w:t>
             </w:r>
           </w:p>
         </w:tc>
@@ -1345,7 +1334,17 @@
             <w:gridSpan w:val="2"/>
             <w:shd w:val="clear" w:color="auto" w:fill="auto"/>
           </w:tcPr>
-          <w:p/>
+          <w:p>
+            <w:r>
+              <w:t>/</w:t>
+            </w:r>
+            <w:r>
+              <w:t>Archive Documents/T15_Proje</w:t>
+            </w:r>
+            <w:r>
+              <w:t>ctPlan_Charter</w:t>
+            </w:r>
+          </w:p>
         </w:tc>
         <w:tc>
           <w:tcPr>
@@ -1396,7 +1395,22 @@
             <w:gridSpan w:val="2"/>
             <w:shd w:val="clear" w:color="auto" w:fill="auto"/>
           </w:tcPr>
-          <w:p/>
+          <w:p>
+            <w:r>
+              <w:t>/</w:t>
+            </w:r>
+            <w:proofErr w:type="spellStart"/>
+            <w:r>
+              <w:t>mockups</w:t>
+            </w:r>
+            <w:proofErr w:type="spellEnd"/>
+            <w:r>
+              <w:t>/</w:t>
+            </w:r>
+            <w:r>
+              <w:t>F19_T15_Mockup</w:t>
+            </w:r>
+          </w:p>
         </w:tc>
         <w:tc>
           <w:tcPr>
@@ -1442,7 +1456,14 @@
             <w:gridSpan w:val="2"/>
             <w:shd w:val="clear" w:color="auto" w:fill="auto"/>
           </w:tcPr>
-          <w:p/>
+          <w:p>
+            <w:r>
+              <w:t>/Archive Documents/</w:t>
+            </w:r>
+            <w:r>
+              <w:t>T15_HighLevelRequirements</w:t>
+            </w:r>
+          </w:p>
         </w:tc>
         <w:tc>
           <w:tcPr>
@@ -1478,13 +1499,7 @@
           </w:tcPr>
           <w:p>
             <w:r>
-              <w:t xml:space="preserve">System </w:t>
-            </w:r>
-            <w:r>
-              <w:t>Analysis</w:t>
-            </w:r>
-            <w:r>
-              <w:t xml:space="preserve"> And Design</w:t>
+              <w:t>System Analysis And Design</w:t>
             </w:r>
           </w:p>
         </w:tc>
@@ -1494,7 +1509,14 @@
             <w:gridSpan w:val="2"/>
             <w:shd w:val="clear" w:color="auto" w:fill="auto"/>
           </w:tcPr>
-          <w:p/>
+          <w:p>
+            <w:r>
+              <w:t>/Archive Documents/</w:t>
+            </w:r>
+            <w:r>
+              <w:t>T15_HighLevelRequirements</w:t>
+            </w:r>
+          </w:p>
         </w:tc>
         <w:tc>
           <w:tcPr>
@@ -1540,7 +1562,17 @@
             <w:gridSpan w:val="2"/>
             <w:shd w:val="clear" w:color="auto" w:fill="auto"/>
           </w:tcPr>
-          <w:p/>
+          <w:p>
+            <w:r>
+              <w:t>/Archive Documents/</w:t>
+            </w:r>
+            <w:r>
+              <w:t>T15_</w:t>
+            </w:r>
+            <w:r>
+              <w:t>Report1</w:t>
+            </w:r>
+          </w:p>
         </w:tc>
         <w:tc>
           <w:tcPr>
@@ -1586,7 +1618,14 @@
             <w:gridSpan w:val="2"/>
             <w:shd w:val="clear" w:color="auto" w:fill="auto"/>
           </w:tcPr>
-          <w:p/>
+          <w:p>
+            <w:r>
+              <w:t>/</w:t>
+            </w:r>
+            <w:r>
+              <w:t>presentation/Sprint 7 PowerPoint</w:t>
+            </w:r>
+          </w:p>
         </w:tc>
         <w:tc>
           <w:tcPr>
@@ -1632,7 +1671,20 @@
             <w:gridSpan w:val="2"/>
             <w:shd w:val="clear" w:color="auto" w:fill="auto"/>
           </w:tcPr>
-          <w:p/>
+          <w:p>
+            <w:r>
+              <w:t>/Archive Documents/</w:t>
+            </w:r>
+            <w:r>
+              <w:t>T15_</w:t>
+            </w:r>
+            <w:r>
+              <w:t>Report</w:t>
+            </w:r>
+            <w:r>
+              <w:t>2</w:t>
+            </w:r>
+          </w:p>
         </w:tc>
         <w:tc>
           <w:tcPr>
@@ -1678,7 +1730,20 @@
             <w:gridSpan w:val="2"/>
             <w:shd w:val="clear" w:color="auto" w:fill="auto"/>
           </w:tcPr>
-          <w:p/>
+          <w:p>
+            <w:r>
+              <w:t>/Archive Documents/</w:t>
+            </w:r>
+            <w:r>
+              <w:t>T15_</w:t>
+            </w:r>
+            <w:r>
+              <w:t>Report</w:t>
+            </w:r>
+            <w:r>
+              <w:t>3</w:t>
+            </w:r>
+          </w:p>
         </w:tc>
         <w:tc>
           <w:tcPr>
@@ -1716,8 +1781,6 @@
             <w:r>
               <w:t>Project Summary</w:t>
             </w:r>
-            <w:bookmarkStart w:id="0" w:name="_GoBack"/>
-            <w:bookmarkEnd w:id="0"/>
           </w:p>
         </w:tc>
         <w:tc>
@@ -1726,7 +1789,14 @@
             <w:gridSpan w:val="2"/>
             <w:shd w:val="clear" w:color="auto" w:fill="auto"/>
           </w:tcPr>
-          <w:p/>
+          <w:p>
+            <w:r>
+              <w:t>/Archive Documents/T15_Project</w:t>
+            </w:r>
+            <w:r>
+              <w:t>Summary</w:t>
+            </w:r>
+          </w:p>
         </w:tc>
         <w:tc>
           <w:tcPr>
@@ -1772,7 +1842,14 @@
             <w:gridSpan w:val="2"/>
             <w:shd w:val="clear" w:color="auto" w:fill="auto"/>
           </w:tcPr>
-          <w:p/>
+          <w:p>
+            <w:r>
+              <w:t>/presentation/</w:t>
+            </w:r>
+            <w:r>
+              <w:t>T15_RepairBud_Final_Presentation</w:t>
+            </w:r>
+          </w:p>
         </w:tc>
         <w:tc>
           <w:tcPr>
@@ -1797,6 +1874,7 @@
           </w:tcPr>
           <w:p>
             <w:r>
+              <w:lastRenderedPageBreak/>
               <w:t>12</w:t>
             </w:r>
           </w:p>
@@ -1818,6 +1896,18 @@
             <w:gridSpan w:val="2"/>
             <w:shd w:val="clear" w:color="auto" w:fill="auto"/>
           </w:tcPr>
+          <w:p>
+            <w:hyperlink r:id="rId8" w:history="1">
+              <w:r>
+                <w:rPr>
+                  <w:rStyle w:val="Hyperlink"/>
+                </w:rPr>
+                <w:t>https://github.com/PJParreno/RepairBud-Final-Code</w:t>
+              </w:r>
+            </w:hyperlink>
+            <w:bookmarkStart w:id="0" w:name="_GoBack"/>
+            <w:bookmarkEnd w:id="0"/>
+          </w:p>
           <w:p/>
         </w:tc>
         <w:tc>
@@ -2535,7 +2625,11 @@
               <w:t>Team Work is also a big factor in web/software development as without team chemistry that can be the decided factor of a successful work environment.</w:t>
             </w:r>
             <w:r>
-              <w:t xml:space="preserve"> Team work enables members to keep on going even though the work is getting tough. The members around you are just as important than the type of technology stacks you are using. A good team motivates you too keep working, and makes you realize that the relationships </w:t>
+              <w:t xml:space="preserve"> Team work enables members to keep on going even though the work is getting tough. The members around you are just as important than the type of technology stacks you are using. A good team motivates you too keep working, and </w:t>
+            </w:r>
+            <w:r>
+              <w:lastRenderedPageBreak/>
+              <w:t xml:space="preserve">makes you realize that the relationships </w:t>
             </w:r>
             <w:proofErr w:type="spellStart"/>
             <w:r>
@@ -2559,6 +2653,7 @@
           </w:tcPr>
           <w:p>
             <w:r>
+              <w:lastRenderedPageBreak/>
               <w:t>3</w:t>
             </w:r>
           </w:p>
@@ -2586,7 +2681,6 @@
           </w:tcPr>
           <w:p>
             <w:r>
-              <w:lastRenderedPageBreak/>
               <w:t>4</w:t>
             </w:r>
           </w:p>
@@ -3294,7 +3388,6 @@
               <w:pStyle w:val="Heading2"/>
             </w:pPr>
             <w:r>
-              <w:lastRenderedPageBreak/>
               <w:t>Handover Approvals</w:t>
             </w:r>
           </w:p>
@@ -3339,6 +3432,7 @@
               <w:rPr>
                 <w:b/>
               </w:rPr>
+              <w:lastRenderedPageBreak/>
               <w:t>Stakeholder/Industry partner Name and Title</w:t>
             </w:r>
           </w:p>
@@ -3549,7 +3643,6 @@
       <w:r>
         <w:rPr>
           <w:b/>
-          <w:bCs w:val="0"/>
           <w:color w:val="006D21"/>
           <w:shd w:val="clear" w:color="auto" w:fill="FFFFFF"/>
         </w:rPr>
@@ -3565,12 +3658,12 @@
     </w:p>
     <w:p/>
     <w:sectPr>
-      <w:headerReference w:type="even" r:id="rId8"/>
-      <w:headerReference w:type="default" r:id="rId9"/>
-      <w:footerReference w:type="even" r:id="rId10"/>
-      <w:footerReference w:type="default" r:id="rId11"/>
-      <w:headerReference w:type="first" r:id="rId12"/>
-      <w:footerReference w:type="first" r:id="rId13"/>
+      <w:headerReference w:type="even" r:id="rId9"/>
+      <w:headerReference w:type="default" r:id="rId10"/>
+      <w:footerReference w:type="even" r:id="rId11"/>
+      <w:footerReference w:type="default" r:id="rId12"/>
+      <w:headerReference w:type="first" r:id="rId13"/>
+      <w:footerReference w:type="first" r:id="rId14"/>
       <w:pgSz w:w="12240" w:h="15840" w:code="1"/>
       <w:pgMar w:top="1008" w:right="1152" w:bottom="1008" w:left="1152" w:header="432" w:footer="360" w:gutter="0"/>
       <w:cols w:space="708"/>
@@ -3681,7 +3774,6 @@
         </w:tcPr>
         <w:p>
           <w:pPr>
-            <w:spacing w:after="0"/>
             <w:rPr>
               <w:sz w:val="16"/>
               <w:szCs w:val="16"/>
@@ -3705,7 +3797,6 @@
         </w:tcPr>
         <w:p>
           <w:pPr>
-            <w:spacing w:after="0"/>
             <w:jc w:val="right"/>
             <w:rPr>
               <w:sz w:val="16"/>
@@ -3808,7 +3899,6 @@
         </w:tcPr>
         <w:p>
           <w:pPr>
-            <w:spacing w:before="0" w:after="0"/>
             <w:rPr>
               <w:sz w:val="16"/>
               <w:szCs w:val="16"/>
@@ -3822,7 +3912,6 @@
         </w:tcPr>
         <w:p>
           <w:pPr>
-            <w:spacing w:before="0" w:after="0"/>
             <w:rPr>
               <w:sz w:val="16"/>
               <w:szCs w:val="16"/>
@@ -3838,7 +3927,6 @@
         </w:tcPr>
         <w:p>
           <w:pPr>
-            <w:spacing w:before="0" w:after="0"/>
             <w:rPr>
               <w:sz w:val="16"/>
               <w:szCs w:val="16"/>
@@ -3852,7 +3940,6 @@
         </w:tcPr>
         <w:p>
           <w:pPr>
-            <w:spacing w:before="0" w:after="0"/>
             <w:rPr>
               <w:sz w:val="16"/>
               <w:szCs w:val="16"/>
@@ -3864,7 +3951,6 @@
   </w:tbl>
   <w:p>
     <w:pPr>
-      <w:spacing w:before="0" w:after="0"/>
       <w:rPr>
         <w:sz w:val="16"/>
         <w:szCs w:val="16"/>
@@ -3882,8 +3968,8 @@
       <w:tblLook w:val="01E0" w:firstRow="1" w:lastRow="1" w:firstColumn="1" w:lastColumn="1" w:noHBand="0" w:noVBand="0"/>
     </w:tblPr>
     <w:tblGrid>
-      <w:gridCol w:w="4974"/>
-      <w:gridCol w:w="4962"/>
+      <w:gridCol w:w="4973"/>
+      <w:gridCol w:w="4963"/>
     </w:tblGrid>
     <w:tr>
       <w:tc>
@@ -3895,7 +3981,6 @@
         </w:tcPr>
         <w:p>
           <w:pPr>
-            <w:spacing w:after="0"/>
             <w:rPr>
               <w:sz w:val="16"/>
               <w:szCs w:val="16"/>
@@ -4029,7 +4114,6 @@
         </w:tcPr>
         <w:p>
           <w:pPr>
-            <w:spacing w:before="0" w:after="0"/>
             <w:rPr>
               <w:sz w:val="16"/>
               <w:szCs w:val="16"/>
@@ -4060,7 +4144,6 @@
         </w:tcPr>
         <w:p>
           <w:pPr>
-            <w:spacing w:before="0" w:after="0"/>
             <w:rPr>
               <w:sz w:val="16"/>
               <w:szCs w:val="16"/>
@@ -4196,10 +4279,8 @@
   <w:p>
     <w:pPr>
       <w:tabs>
-        <w:tab w:val="clear" w:pos="2842"/>
         <w:tab w:val="left" w:pos="1755"/>
       </w:tabs>
-      <w:spacing w:after="0"/>
     </w:pPr>
     <w:r>
       <w:tab/>
@@ -4219,8 +4300,8 @@
       <w:tblLook w:val="01E0" w:firstRow="1" w:lastRow="1" w:firstColumn="1" w:lastColumn="1" w:noHBand="0" w:noVBand="0"/>
     </w:tblPr>
     <w:tblGrid>
-      <w:gridCol w:w="3773"/>
-      <w:gridCol w:w="6163"/>
+      <w:gridCol w:w="3799"/>
+      <w:gridCol w:w="6137"/>
     </w:tblGrid>
     <w:tr>
       <w:tc>
@@ -9318,7 +9399,7 @@
     <w:lsdException w:name="Body Text Indent 2" w:semiHidden="1" w:unhideWhenUsed="1"/>
     <w:lsdException w:name="Body Text Indent 3" w:semiHidden="1" w:unhideWhenUsed="1"/>
     <w:lsdException w:name="Block Text" w:semiHidden="1" w:unhideWhenUsed="1"/>
-    <w:lsdException w:name="Hyperlink" w:semiHidden="1" w:unhideWhenUsed="1"/>
+    <w:lsdException w:name="Hyperlink" w:semiHidden="1" w:uiPriority="99" w:unhideWhenUsed="1"/>
     <w:lsdException w:name="FollowedHyperlink" w:semiHidden="1" w:unhideWhenUsed="1"/>
     <w:lsdException w:name="Strong" w:qFormat="1"/>
     <w:lsdException w:name="Emphasis" w:qFormat="1"/>
@@ -9611,17 +9692,10 @@
   <w:style w:type="paragraph" w:default="1" w:styleId="Normal">
     <w:name w:val="Normal"/>
     <w:qFormat/>
-    <w:rsid w:val="00156198"/>
-    <w:pPr>
-      <w:tabs>
-        <w:tab w:val="left" w:pos="2842"/>
-      </w:tabs>
-      <w:spacing w:before="120" w:after="120"/>
-    </w:pPr>
+    <w:rsid w:val="009E41F4"/>
     <w:rPr>
-      <w:rFonts w:ascii="Arial" w:hAnsi="Arial" w:cs="Arial"/>
-      <w:bCs/>
-      <w:iCs/>
+      <w:sz w:val="24"/>
+      <w:szCs w:val="24"/>
       <w:lang w:val="en-CA"/>
     </w:rPr>
   </w:style>
@@ -9634,11 +9708,16 @@
     <w:rsid w:val="00BD33FC"/>
     <w:pPr>
       <w:keepNext/>
+      <w:tabs>
+        <w:tab w:val="left" w:pos="2842"/>
+      </w:tabs>
+      <w:spacing w:before="120" w:after="120"/>
       <w:outlineLvl w:val="0"/>
     </w:pPr>
     <w:rPr>
+      <w:rFonts w:ascii="Arial" w:hAnsi="Arial" w:cs="Arial"/>
       <w:b/>
-      <w:bCs w:val="0"/>
+      <w:iCs/>
       <w:smallCaps/>
       <w:kern w:val="32"/>
       <w:sz w:val="32"/>
@@ -9654,16 +9733,19 @@
     <w:rsid w:val="00C839B3"/>
     <w:pPr>
       <w:keepNext/>
+      <w:tabs>
+        <w:tab w:val="left" w:pos="2842"/>
+      </w:tabs>
+      <w:spacing w:before="120" w:after="120"/>
       <w:jc w:val="center"/>
       <w:outlineLvl w:val="1"/>
     </w:pPr>
     <w:rPr>
-      <w:rFonts w:ascii="Arial Bold" w:hAnsi="Arial Bold"/>
+      <w:rFonts w:ascii="Arial Bold" w:hAnsi="Arial Bold" w:cs="Arial"/>
       <w:b/>
-      <w:bCs w:val="0"/>
-      <w:iCs w:val="0"/>
       <w:smallCaps/>
       <w:sz w:val="36"/>
+      <w:szCs w:val="20"/>
     </w:rPr>
   </w:style>
   <w:style w:type="character" w:default="1" w:styleId="DefaultParagraphFont">
@@ -9701,12 +9783,19 @@
     <w:rsid w:val="00931C22"/>
     <w:pPr>
       <w:tabs>
+        <w:tab w:val="left" w:pos="2842"/>
         <w:tab w:val="center" w:pos="4320"/>
         <w:tab w:val="right" w:pos="8640"/>
       </w:tabs>
-      <w:spacing w:before="0" w:after="0"/>
       <w:jc w:val="right"/>
     </w:pPr>
+    <w:rPr>
+      <w:rFonts w:ascii="Arial" w:hAnsi="Arial" w:cs="Arial"/>
+      <w:bCs/>
+      <w:iCs/>
+      <w:sz w:val="20"/>
+      <w:szCs w:val="20"/>
+    </w:rPr>
   </w:style>
   <w:style w:type="paragraph" w:styleId="Footer">
     <w:name w:val="footer"/>
@@ -9714,10 +9803,19 @@
     <w:rsid w:val="00047CC0"/>
     <w:pPr>
       <w:tabs>
+        <w:tab w:val="left" w:pos="2842"/>
         <w:tab w:val="center" w:pos="4320"/>
         <w:tab w:val="right" w:pos="8640"/>
       </w:tabs>
+      <w:spacing w:before="120" w:after="120"/>
     </w:pPr>
+    <w:rPr>
+      <w:rFonts w:ascii="Arial" w:hAnsi="Arial" w:cs="Arial"/>
+      <w:bCs/>
+      <w:iCs/>
+      <w:sz w:val="20"/>
+      <w:szCs w:val="20"/>
+    </w:rPr>
   </w:style>
   <w:style w:type="paragraph" w:styleId="Title">
     <w:name w:val="Title"/>
@@ -9725,13 +9823,17 @@
     <w:qFormat/>
     <w:rsid w:val="00CB5EC0"/>
     <w:pPr>
+      <w:tabs>
+        <w:tab w:val="left" w:pos="2842"/>
+      </w:tabs>
       <w:spacing w:before="240" w:after="60"/>
       <w:jc w:val="center"/>
       <w:outlineLvl w:val="0"/>
     </w:pPr>
     <w:rPr>
+      <w:rFonts w:ascii="Arial" w:hAnsi="Arial" w:cs="Arial"/>
       <w:b/>
-      <w:bCs w:val="0"/>
+      <w:iCs/>
       <w:kern w:val="28"/>
       <w:sz w:val="40"/>
       <w:szCs w:val="32"/>
@@ -9783,17 +9885,23 @@
     <w:rsid w:val="002777E1"/>
     <w:pPr>
       <w:tabs>
-        <w:tab w:val="clear" w:pos="2842"/>
         <w:tab w:val="right" w:leader="dot" w:pos="9926"/>
       </w:tabs>
+      <w:spacing w:before="120" w:after="120"/>
     </w:pPr>
     <w:rPr>
+      <w:rFonts w:ascii="Arial" w:hAnsi="Arial" w:cs="Arial"/>
       <w:b/>
+      <w:bCs/>
+      <w:iCs/>
       <w:caps/>
+      <w:sz w:val="20"/>
+      <w:szCs w:val="20"/>
     </w:rPr>
   </w:style>
   <w:style w:type="character" w:styleId="Hyperlink">
     <w:name w:val="Hyperlink"/>
+    <w:uiPriority w:val="99"/>
     <w:rsid w:val="00291125"/>
     <w:rPr>
       <w:color w:val="0000FF"/>
@@ -9822,13 +9930,20 @@
     <w:basedOn w:val="Normal"/>
     <w:rsid w:val="000E62B7"/>
     <w:pPr>
-      <w:spacing w:after="240"/>
+      <w:tabs>
+        <w:tab w:val="left" w:pos="2842"/>
+      </w:tabs>
+      <w:spacing w:before="120" w:after="240"/>
       <w:jc w:val="center"/>
     </w:pPr>
     <w:rPr>
+      <w:rFonts w:ascii="Arial" w:hAnsi="Arial" w:cs="Arial"/>
       <w:b/>
+      <w:bCs/>
+      <w:iCs/>
       <w:caps/>
       <w:sz w:val="32"/>
+      <w:szCs w:val="20"/>
     </w:rPr>
   </w:style>
   <w:style w:type="paragraph" w:styleId="TOC2">
@@ -9839,9 +9954,6 @@
     <w:semiHidden/>
     <w:rsid w:val="002777E1"/>
     <w:pPr>
-      <w:tabs>
-        <w:tab w:val="clear" w:pos="2842"/>
-      </w:tabs>
       <w:ind w:left="202"/>
     </w:pPr>
     <w:rPr>
@@ -9853,18 +9965,38 @@
     <w:basedOn w:val="Normal"/>
     <w:rsid w:val="001E528D"/>
     <w:pPr>
+      <w:tabs>
+        <w:tab w:val="left" w:pos="2842"/>
+      </w:tabs>
+      <w:spacing w:before="120" w:after="120"/>
       <w:jc w:val="center"/>
     </w:pPr>
     <w:rPr>
+      <w:rFonts w:ascii="Arial" w:hAnsi="Arial" w:cs="Arial"/>
       <w:b/>
+      <w:bCs/>
+      <w:iCs/>
+      <w:sz w:val="20"/>
+      <w:szCs w:val="20"/>
     </w:rPr>
   </w:style>
   <w:style w:type="paragraph" w:customStyle="1" w:styleId="TableTextBold">
     <w:name w:val="Table Text Bold"/>
     <w:basedOn w:val="Normal"/>
     <w:rsid w:val="009B1664"/>
+    <w:pPr>
+      <w:tabs>
+        <w:tab w:val="left" w:pos="2842"/>
+      </w:tabs>
+      <w:spacing w:before="120" w:after="120"/>
+    </w:pPr>
     <w:rPr>
+      <w:rFonts w:ascii="Arial" w:hAnsi="Arial" w:cs="Arial"/>
       <w:b/>
+      <w:bCs/>
+      <w:iCs/>
+      <w:sz w:val="20"/>
+      <w:szCs w:val="20"/>
     </w:rPr>
   </w:style>
   <w:style w:type="paragraph" w:customStyle="1" w:styleId="FooterRight">
@@ -9880,20 +10012,37 @@
     <w:basedOn w:val="Normal"/>
     <w:rsid w:val="00885DB7"/>
     <w:pPr>
+      <w:tabs>
+        <w:tab w:val="left" w:pos="2842"/>
+      </w:tabs>
+      <w:spacing w:before="120" w:after="120"/>
       <w:jc w:val="center"/>
     </w:pPr>
     <w:rPr>
-      <w:rFonts w:ascii="Arial Bold" w:hAnsi="Arial Bold"/>
+      <w:rFonts w:ascii="Arial Bold" w:hAnsi="Arial Bold" w:cs="Arial"/>
       <w:b/>
+      <w:bCs/>
+      <w:iCs/>
       <w:sz w:val="48"/>
+      <w:szCs w:val="20"/>
     </w:rPr>
   </w:style>
   <w:style w:type="paragraph" w:customStyle="1" w:styleId="Contactinfo">
     <w:name w:val="Contact info"/>
     <w:basedOn w:val="Normal"/>
     <w:rsid w:val="003E5333"/>
+    <w:pPr>
+      <w:tabs>
+        <w:tab w:val="left" w:pos="2842"/>
+      </w:tabs>
+      <w:spacing w:before="120" w:after="120"/>
+    </w:pPr>
     <w:rPr>
+      <w:rFonts w:ascii="Arial" w:hAnsi="Arial" w:cs="Arial"/>
+      <w:bCs/>
+      <w:iCs/>
       <w:sz w:val="16"/>
+      <w:szCs w:val="20"/>
     </w:rPr>
   </w:style>
   <w:style w:type="character" w:styleId="CommentReference">
@@ -9910,6 +10059,19 @@
     <w:basedOn w:val="Normal"/>
     <w:semiHidden/>
     <w:rsid w:val="00392C39"/>
+    <w:pPr>
+      <w:tabs>
+        <w:tab w:val="left" w:pos="2842"/>
+      </w:tabs>
+      <w:spacing w:before="120" w:after="120"/>
+    </w:pPr>
+    <w:rPr>
+      <w:rFonts w:ascii="Arial" w:hAnsi="Arial" w:cs="Arial"/>
+      <w:bCs/>
+      <w:iCs/>
+      <w:sz w:val="20"/>
+      <w:szCs w:val="20"/>
+    </w:rPr>
   </w:style>
   <w:style w:type="paragraph" w:styleId="BalloonText">
     <w:name w:val="Balloon Text"/>
@@ -9941,7 +10103,18 @@
       <w:numPr>
         <w:numId w:val="44"/>
       </w:numPr>
+      <w:tabs>
+        <w:tab w:val="left" w:pos="2842"/>
+      </w:tabs>
+      <w:spacing w:before="120" w:after="120"/>
     </w:pPr>
+    <w:rPr>
+      <w:rFonts w:ascii="Arial" w:hAnsi="Arial" w:cs="Arial"/>
+      <w:bCs/>
+      <w:iCs/>
+      <w:sz w:val="20"/>
+      <w:szCs w:val="20"/>
+    </w:rPr>
   </w:style>
   <w:style w:type="paragraph" w:customStyle="1" w:styleId="StyleHeadingTitleSmallcaps">
     <w:name w:val="Style Heading Title + Small caps"/>
@@ -9965,16 +10138,38 @@
     <w:basedOn w:val="Normal"/>
     <w:rsid w:val="00A96E07"/>
     <w:pPr>
+      <w:tabs>
+        <w:tab w:val="left" w:pos="2842"/>
+      </w:tabs>
+      <w:spacing w:before="120" w:after="120"/>
       <w:jc w:val="center"/>
     </w:pPr>
+    <w:rPr>
+      <w:rFonts w:ascii="Arial" w:hAnsi="Arial" w:cs="Arial"/>
+      <w:bCs/>
+      <w:iCs/>
+      <w:sz w:val="20"/>
+      <w:szCs w:val="20"/>
+    </w:rPr>
   </w:style>
   <w:style w:type="paragraph" w:customStyle="1" w:styleId="Titles">
     <w:name w:val="Titles"/>
     <w:basedOn w:val="Normal"/>
     <w:autoRedefine/>
     <w:rsid w:val="00A96E07"/>
+    <w:pPr>
+      <w:tabs>
+        <w:tab w:val="left" w:pos="2842"/>
+      </w:tabs>
+      <w:spacing w:before="120" w:after="120"/>
+    </w:pPr>
     <w:rPr>
+      <w:rFonts w:ascii="Arial" w:hAnsi="Arial" w:cs="Arial"/>
       <w:b/>
+      <w:bCs/>
+      <w:iCs/>
+      <w:sz w:val="20"/>
+      <w:szCs w:val="20"/>
     </w:rPr>
   </w:style>
   <w:style w:type="character" w:customStyle="1" w:styleId="HeaderChar">
@@ -10007,9 +10202,20 @@
     <w:qFormat/>
     <w:rsid w:val="009D4C3F"/>
     <w:pPr>
+      <w:tabs>
+        <w:tab w:val="left" w:pos="2842"/>
+      </w:tabs>
+      <w:spacing w:before="120" w:after="120"/>
       <w:ind w:left="720"/>
       <w:contextualSpacing/>
     </w:pPr>
+    <w:rPr>
+      <w:rFonts w:ascii="Arial" w:hAnsi="Arial" w:cs="Arial"/>
+      <w:bCs/>
+      <w:iCs/>
+      <w:sz w:val="20"/>
+      <w:szCs w:val="20"/>
+    </w:rPr>
   </w:style>
 </w:styles>
 </file>
@@ -10304,7 +10510,7 @@
 </file>
 
 <file path=customXml/itemProps1.xml><?xml version="1.0" encoding="utf-8"?>
-<ds:datastoreItem xmlns:ds="http://schemas.openxmlformats.org/officeDocument/2006/customXml" ds:itemID="{769981F7-DFF5-C14E-9C72-634F2990F0E0}">
+<ds:datastoreItem xmlns:ds="http://schemas.openxmlformats.org/officeDocument/2006/customXml" ds:itemID="{6ABD8C50-D00C-AA47-9743-A1704D601B79}">
   <ds:schemaRefs>
     <ds:schemaRef ds:uri="http://schemas.openxmlformats.org/officeDocument/2006/bibliography"/>
   </ds:schemaRefs>

</xml_diff>